<commit_message>
Update code Practice3 & update code SQL
</commit_message>
<xml_diff>
--- a/SQL- Practice.docx
+++ b/SQL- Practice.docx
@@ -966,7 +966,19 @@
     </w:p>
     <w:p>
       <w:r>
-        <w:t>_ Không hợp lý vì Oracle đã autoparse chuỗi ‘201791’ thành dạng number rồi.</w:t>
+        <w:t xml:space="preserve">_ Không hợp lý vì Oracle đã autoparse </w:t>
+      </w:r>
+      <w:r>
+        <w:t>CUST_SEQ</w:t>
+      </w:r>
+      <w:r>
+        <w:t xml:space="preserve"> thành dạng </w:t>
+      </w:r>
+      <w:r>
+        <w:t>CHAR</w:t>
+      </w:r>
+      <w:r>
+        <w:t xml:space="preserve"> rồi.</w:t>
       </w:r>
     </w:p>
     <w:p>

</xml_diff>